<commit_message>
Correção/Atualização do documento DPEAP_PLT_20111106.docx
</commit_message>
<xml_diff>
--- a/Dot Project EAP/3. System Test/DPEAP_PLT_20111106.docx
+++ b/Dot Project EAP/3. System Test/DPEAP_PLT_20111106.docx
@@ -993,21 +993,24 @@
             </w:pPr>
             <w:r>
               <w:rPr>
-                <w:rFonts w:ascii="Times New Roman" w:eastAsia="Times New Roman" w:hAnsi="Times New Roman" w:cs="Times New Roman"/>
-                <w:sz w:val="24"/>
-                <w:szCs w:val="24"/>
-                <w:lang w:eastAsia="pt-BR"/>
-              </w:rPr>
-              <w:t> </w:t>
-            </w:r>
-            <w:r>
-              <w:rPr>
                 <w:rFonts w:ascii="Times New Roman" w:hAnsi="Times New Roman" w:cs="Times New Roman"/>
                 <w:sz w:val="24"/>
                 <w:szCs w:val="24"/>
               </w:rPr>
-              <w:t>José Carlos, Guilherme Fay</w:t>
-            </w:r>
+              <w:t xml:space="preserve">José Carlos, Guilherme </w:t>
+            </w:r>
+            <w:proofErr w:type="spellStart"/>
+            <w:proofErr w:type="gramStart"/>
+            <w:r>
+              <w:rPr>
+                <w:rFonts w:ascii="Times New Roman" w:hAnsi="Times New Roman" w:cs="Times New Roman"/>
+                <w:sz w:val="24"/>
+                <w:szCs w:val="24"/>
+              </w:rPr>
+              <w:t>Fay</w:t>
+            </w:r>
+            <w:proofErr w:type="spellEnd"/>
+            <w:proofErr w:type="gramEnd"/>
           </w:p>
         </w:tc>
       </w:tr>
@@ -1046,7 +1049,7 @@
                 <w:szCs w:val="24"/>
                 <w:lang w:eastAsia="pt-BR"/>
               </w:rPr>
-              <w:t> </w:t>
+              <w:t>13/11/11</w:t>
             </w:r>
           </w:p>
         </w:tc>
@@ -1086,6 +1089,15 @@
               </w:rPr>
               <w:t> </w:t>
             </w:r>
+            <w:r>
+              <w:rPr>
+                <w:rFonts w:ascii="Times New Roman" w:eastAsia="Times New Roman" w:hAnsi="Times New Roman" w:cs="Times New Roman"/>
+                <w:sz w:val="24"/>
+                <w:szCs w:val="24"/>
+                <w:lang w:eastAsia="pt-BR"/>
+              </w:rPr>
+              <w:t>1.2</w:t>
+            </w:r>
           </w:p>
         </w:tc>
         <w:tc>
@@ -1122,7 +1134,7 @@
                 <w:szCs w:val="24"/>
                 <w:lang w:eastAsia="pt-BR"/>
               </w:rPr>
-              <w:t> </w:t>
+              <w:t>Correção/revisão do documento</w:t>
             </w:r>
           </w:p>
         </w:tc>
@@ -1155,13 +1167,24 @@
             </w:pPr>
             <w:r>
               <w:rPr>
-                <w:rFonts w:ascii="Times New Roman" w:eastAsia="Times New Roman" w:hAnsi="Times New Roman" w:cs="Times New Roman"/>
-                <w:sz w:val="24"/>
-                <w:szCs w:val="24"/>
-                <w:lang w:eastAsia="pt-BR"/>
-              </w:rPr>
-              <w:t> </w:t>
-            </w:r>
+                <w:rFonts w:ascii="Times New Roman" w:hAnsi="Times New Roman" w:cs="Times New Roman"/>
+                <w:sz w:val="24"/>
+                <w:szCs w:val="24"/>
+              </w:rPr>
+              <w:t xml:space="preserve">José Carlos, Guilherme </w:t>
+            </w:r>
+            <w:proofErr w:type="spellStart"/>
+            <w:proofErr w:type="gramStart"/>
+            <w:r>
+              <w:rPr>
+                <w:rFonts w:ascii="Times New Roman" w:hAnsi="Times New Roman" w:cs="Times New Roman"/>
+                <w:sz w:val="24"/>
+                <w:szCs w:val="24"/>
+              </w:rPr>
+              <w:t>Fay</w:t>
+            </w:r>
+            <w:proofErr w:type="spellEnd"/>
+            <w:proofErr w:type="gramEnd"/>
           </w:p>
         </w:tc>
       </w:tr>
@@ -1202,6 +1225,8 @@
           <w:lang w:eastAsia="pt-BR"/>
         </w:rPr>
       </w:pPr>
+      <w:bookmarkStart w:id="0" w:name="_GoBack"/>
+      <w:bookmarkEnd w:id="0"/>
       <w:r>
         <w:rPr>
           <w:rFonts w:ascii="Times New Roman" w:eastAsia="Times New Roman" w:hAnsi="Times New Roman" w:cs="Times New Roman"/>
@@ -1230,7 +1255,7 @@
     </w:p>
     <w:p>
       <w:pPr>
-        <w:pStyle w:val="TOCHeading"/>
+        <w:pStyle w:val="CabealhodoSumrio"/>
         <w:rPr>
           <w:rFonts w:ascii="Times New Roman" w:eastAsia="Times New Roman" w:hAnsi="Times New Roman" w:cs="Times New Roman"/>
           <w:color w:val="000000"/>
@@ -1278,7 +1303,7 @@
         </w:p>
         <w:p>
           <w:pPr>
-            <w:pStyle w:val="TOC1"/>
+            <w:pStyle w:val="Sumrio1"/>
             <w:tabs>
               <w:tab w:val="right" w:leader="dot" w:pos="8494"/>
             </w:tabs>
@@ -1379,7 +1404,7 @@
         </w:p>
         <w:p>
           <w:pPr>
-            <w:pStyle w:val="TOC2"/>
+            <w:pStyle w:val="Sumrio2"/>
             <w:tabs>
               <w:tab w:val="right" w:leader="dot" w:pos="8494"/>
             </w:tabs>
@@ -1468,7 +1493,7 @@
         </w:p>
         <w:p>
           <w:pPr>
-            <w:pStyle w:val="TOC2"/>
+            <w:pStyle w:val="Sumrio2"/>
             <w:tabs>
               <w:tab w:val="right" w:leader="dot" w:pos="8494"/>
             </w:tabs>
@@ -1557,7 +1582,7 @@
         </w:p>
         <w:p>
           <w:pPr>
-            <w:pStyle w:val="TOC2"/>
+            <w:pStyle w:val="Sumrio2"/>
             <w:tabs>
               <w:tab w:val="right" w:leader="dot" w:pos="8494"/>
             </w:tabs>
@@ -1646,7 +1671,7 @@
         </w:p>
         <w:p>
           <w:pPr>
-            <w:pStyle w:val="TOC1"/>
+            <w:pStyle w:val="Sumrio1"/>
             <w:tabs>
               <w:tab w:val="right" w:leader="dot" w:pos="8494"/>
             </w:tabs>
@@ -1738,7 +1763,7 @@
         </w:p>
         <w:p>
           <w:pPr>
-            <w:pStyle w:val="TOC2"/>
+            <w:pStyle w:val="Sumrio2"/>
             <w:tabs>
               <w:tab w:val="right" w:leader="dot" w:pos="8494"/>
             </w:tabs>
@@ -1827,7 +1852,7 @@
         </w:p>
         <w:p>
           <w:pPr>
-            <w:pStyle w:val="TOC2"/>
+            <w:pStyle w:val="Sumrio2"/>
             <w:tabs>
               <w:tab w:val="right" w:leader="dot" w:pos="8494"/>
             </w:tabs>
@@ -1916,7 +1941,7 @@
         </w:p>
         <w:p>
           <w:pPr>
-            <w:pStyle w:val="TOC3"/>
+            <w:pStyle w:val="Sumrio3"/>
             <w:tabs>
               <w:tab w:val="right" w:leader="dot" w:pos="8494"/>
             </w:tabs>
@@ -2005,7 +2030,7 @@
         </w:p>
         <w:p>
           <w:pPr>
-            <w:pStyle w:val="TOC1"/>
+            <w:pStyle w:val="Sumrio1"/>
             <w:tabs>
               <w:tab w:val="right" w:leader="dot" w:pos="8494"/>
             </w:tabs>
@@ -2097,7 +2122,7 @@
         </w:p>
         <w:p>
           <w:pPr>
-            <w:pStyle w:val="TOC2"/>
+            <w:pStyle w:val="Sumrio2"/>
             <w:tabs>
               <w:tab w:val="right" w:leader="dot" w:pos="8494"/>
             </w:tabs>
@@ -2186,7 +2211,7 @@
         </w:p>
         <w:p>
           <w:pPr>
-            <w:pStyle w:val="TOC1"/>
+            <w:pStyle w:val="Sumrio1"/>
             <w:tabs>
               <w:tab w:val="right" w:leader="dot" w:pos="8494"/>
             </w:tabs>
@@ -2278,7 +2303,7 @@
         </w:p>
         <w:p>
           <w:pPr>
-            <w:pStyle w:val="TOC2"/>
+            <w:pStyle w:val="Sumrio2"/>
             <w:tabs>
               <w:tab w:val="right" w:leader="dot" w:pos="8494"/>
             </w:tabs>
@@ -2470,8 +2495,8 @@
           <w:lang w:eastAsia="pt-BR"/>
         </w:rPr>
       </w:pPr>
-      <w:bookmarkStart w:id="0" w:name="1._____Introduction"/>
-      <w:bookmarkStart w:id="1" w:name="_Toc308374053"/>
+      <w:bookmarkStart w:id="1" w:name="1._____Introduction"/>
+      <w:bookmarkStart w:id="2" w:name="_Toc308374053"/>
       <w:r>
         <w:rPr>
           <w:rFonts w:ascii="Times New Roman" w:eastAsia="Times New Roman" w:hAnsi="Times New Roman" w:cs="Times New Roman"/>
@@ -2509,8 +2534,8 @@
         </w:rPr>
         <w:t>Introdução</w:t>
       </w:r>
-      <w:bookmarkEnd w:id="0"/>
       <w:bookmarkEnd w:id="1"/>
+      <w:bookmarkEnd w:id="2"/>
     </w:p>
     <w:p>
       <w:pPr>
@@ -2527,8 +2552,8 @@
           <w:lang w:eastAsia="pt-BR"/>
         </w:rPr>
       </w:pPr>
-      <w:bookmarkStart w:id="2" w:name="1.1_____Purpose"/>
-      <w:bookmarkStart w:id="3" w:name="_Toc308374054"/>
+      <w:bookmarkStart w:id="3" w:name="1.1_____Purpose"/>
+      <w:bookmarkStart w:id="4" w:name="_Toc308374054"/>
       <w:r>
         <w:rPr>
           <w:rFonts w:ascii="Times New Roman" w:eastAsia="Times New Roman" w:hAnsi="Times New Roman" w:cs="Times New Roman"/>
@@ -2563,8 +2588,8 @@
         </w:rPr>
         <w:t>Finalidade</w:t>
       </w:r>
-      <w:bookmarkEnd w:id="2"/>
       <w:bookmarkEnd w:id="3"/>
+      <w:bookmarkEnd w:id="4"/>
     </w:p>
     <w:p>
       <w:pPr>
@@ -2598,7 +2623,31 @@
           <w:szCs w:val="24"/>
           <w:lang w:eastAsia="pt-BR"/>
         </w:rPr>
-        <w:t>Este plano de teste se refere ao Projeto DotProjectEAP</w:t>
+        <w:t xml:space="preserve">Este plano de teste se refere ao Projeto </w:t>
+      </w:r>
+      <w:proofErr w:type="spellStart"/>
+      <w:proofErr w:type="gramStart"/>
+      <w:r>
+        <w:rPr>
+          <w:rFonts w:ascii="Times New Roman" w:eastAsia="Times New Roman" w:hAnsi="Times New Roman" w:cs="Times New Roman"/>
+          <w:color w:val="000000"/>
+          <w:sz w:val="24"/>
+          <w:szCs w:val="24"/>
+          <w:lang w:eastAsia="pt-BR"/>
+        </w:rPr>
+        <w:t>DotProjectEAP</w:t>
+      </w:r>
+      <w:proofErr w:type="spellEnd"/>
+      <w:proofErr w:type="gramEnd"/>
+      <w:r>
+        <w:rPr>
+          <w:rFonts w:ascii="Times New Roman" w:eastAsia="Times New Roman" w:hAnsi="Times New Roman" w:cs="Times New Roman"/>
+          <w:color w:val="000000"/>
+          <w:sz w:val="24"/>
+          <w:szCs w:val="24"/>
+          <w:lang w:eastAsia="pt-BR"/>
+        </w:rPr>
+        <w:t xml:space="preserve"> para</w:t>
       </w:r>
       <w:r>
         <w:rPr>
@@ -2608,12 +2657,62 @@
           <w:szCs w:val="24"/>
           <w:lang w:eastAsia="pt-BR"/>
         </w:rPr>
-        <w:t xml:space="preserve"> para testar a comunicação do banco de dados e suas funcionalidades  CRUD :</w:t>
+        <w:t xml:space="preserve"> cujo objetivo é</w:t>
+      </w:r>
+      <w:r>
+        <w:rPr>
+          <w:rFonts w:ascii="Times New Roman" w:eastAsia="Times New Roman" w:hAnsi="Times New Roman" w:cs="Times New Roman"/>
+          <w:color w:val="000000"/>
+          <w:sz w:val="24"/>
+          <w:szCs w:val="24"/>
+          <w:lang w:eastAsia="pt-BR"/>
+        </w:rPr>
+        <w:t xml:space="preserve"> testar a comunicação do banco </w:t>
+      </w:r>
+      <w:r>
+        <w:rPr>
+          <w:rFonts w:ascii="Times New Roman" w:eastAsia="Times New Roman" w:hAnsi="Times New Roman" w:cs="Times New Roman"/>
+          <w:color w:val="000000"/>
+          <w:sz w:val="24"/>
+          <w:szCs w:val="24"/>
+          <w:lang w:eastAsia="pt-BR"/>
+        </w:rPr>
+        <w:t xml:space="preserve">de dados e suas funcionalidades </w:t>
+      </w:r>
+      <w:r>
+        <w:rPr>
+          <w:rFonts w:ascii="Times New Roman" w:eastAsia="Times New Roman" w:hAnsi="Times New Roman" w:cs="Times New Roman"/>
+          <w:color w:val="000000"/>
+          <w:sz w:val="24"/>
+          <w:szCs w:val="24"/>
+          <w:lang w:eastAsia="pt-BR"/>
+        </w:rPr>
+        <w:t>CRUD</w:t>
+      </w:r>
+      <w:r>
+        <w:rPr>
+          <w:rFonts w:ascii="Times New Roman" w:eastAsia="Times New Roman" w:hAnsi="Times New Roman" w:cs="Times New Roman"/>
+          <w:color w:val="000000"/>
+          <w:sz w:val="24"/>
+          <w:szCs w:val="24"/>
+          <w:lang w:eastAsia="pt-BR"/>
+        </w:rPr>
+        <w:t xml:space="preserve"> implementadas pela funcionalidade da build 1.1. O CRUD consiste em</w:t>
+      </w:r>
+      <w:r>
+        <w:rPr>
+          <w:rFonts w:ascii="Times New Roman" w:eastAsia="Times New Roman" w:hAnsi="Times New Roman" w:cs="Times New Roman"/>
+          <w:color w:val="000000"/>
+          <w:sz w:val="24"/>
+          <w:szCs w:val="24"/>
+          <w:lang w:eastAsia="pt-BR"/>
+        </w:rPr>
+        <w:t>:</w:t>
       </w:r>
     </w:p>
     <w:p>
       <w:pPr>
-        <w:pStyle w:val="BodyText"/>
+        <w:pStyle w:val="Corpodetexto"/>
         <w:ind w:firstLine="708"/>
       </w:pPr>
       <w:r>
@@ -2622,7 +2721,7 @@
     </w:p>
     <w:p>
       <w:pPr>
-        <w:pStyle w:val="BodyText"/>
+        <w:pStyle w:val="Corpodetexto"/>
         <w:ind w:firstLine="708"/>
       </w:pPr>
       <w:r>
@@ -2631,7 +2730,7 @@
     </w:p>
     <w:p>
       <w:pPr>
-        <w:pStyle w:val="BodyText"/>
+        <w:pStyle w:val="Corpodetexto"/>
         <w:ind w:firstLine="708"/>
       </w:pPr>
       <w:r>
@@ -2702,12 +2801,80 @@
           <w:szCs w:val="24"/>
           <w:lang w:eastAsia="pt-BR"/>
         </w:rPr>
-        <w:t xml:space="preserve">Teste de Integridade de Dados e de Banco de Dados para garantir as funcionalidades CRUD. </w:t>
+        <w:t>Teste de Integridade de Dados e de Banco de Dados para garantir</w:t>
+      </w:r>
+      <w:r>
+        <w:rPr>
+          <w:rFonts w:ascii="Times New Roman" w:eastAsia="Times New Roman" w:hAnsi="Times New Roman" w:cs="Times New Roman"/>
+          <w:iCs/>
+          <w:color w:val="000000"/>
+          <w:sz w:val="24"/>
+          <w:szCs w:val="24"/>
+          <w:lang w:eastAsia="pt-BR"/>
+        </w:rPr>
+        <w:t xml:space="preserve"> que</w:t>
+      </w:r>
+      <w:r>
+        <w:rPr>
+          <w:rFonts w:ascii="Times New Roman" w:eastAsia="Times New Roman" w:hAnsi="Times New Roman" w:cs="Times New Roman"/>
+          <w:iCs/>
+          <w:color w:val="000000"/>
+          <w:sz w:val="24"/>
+          <w:szCs w:val="24"/>
+          <w:lang w:eastAsia="pt-BR"/>
+        </w:rPr>
+        <w:t xml:space="preserve"> as funcionalidades CRUD</w:t>
+      </w:r>
+      <w:r>
+        <w:rPr>
+          <w:rFonts w:ascii="Times New Roman" w:eastAsia="Times New Roman" w:hAnsi="Times New Roman" w:cs="Times New Roman"/>
+          <w:iCs/>
+          <w:color w:val="000000"/>
+          <w:sz w:val="24"/>
+          <w:szCs w:val="24"/>
+          <w:lang w:eastAsia="pt-BR"/>
+        </w:rPr>
+        <w:t xml:space="preserve">, tenham sido </w:t>
+      </w:r>
+      <w:proofErr w:type="gramStart"/>
+      <w:r>
+        <w:rPr>
+          <w:rFonts w:ascii="Times New Roman" w:eastAsia="Times New Roman" w:hAnsi="Times New Roman" w:cs="Times New Roman"/>
+          <w:iCs/>
+          <w:color w:val="000000"/>
+          <w:sz w:val="24"/>
+          <w:szCs w:val="24"/>
+          <w:lang w:eastAsia="pt-BR"/>
+        </w:rPr>
+        <w:t>implementadas</w:t>
+      </w:r>
+      <w:proofErr w:type="gramEnd"/>
+      <w:r>
+        <w:rPr>
+          <w:rFonts w:ascii="Times New Roman" w:eastAsia="Times New Roman" w:hAnsi="Times New Roman" w:cs="Times New Roman"/>
+          <w:iCs/>
+          <w:color w:val="000000"/>
+          <w:sz w:val="24"/>
+          <w:szCs w:val="24"/>
+          <w:lang w:eastAsia="pt-BR"/>
+        </w:rPr>
+        <w:t xml:space="preserve"> corretamente perante o banco de dados</w:t>
+      </w:r>
+      <w:r>
+        <w:rPr>
+          <w:rFonts w:ascii="Times New Roman" w:eastAsia="Times New Roman" w:hAnsi="Times New Roman" w:cs="Times New Roman"/>
+          <w:iCs/>
+          <w:color w:val="000000"/>
+          <w:sz w:val="24"/>
+          <w:szCs w:val="24"/>
+          <w:lang w:eastAsia="pt-BR"/>
+        </w:rPr>
+        <w:t xml:space="preserve">. </w:t>
       </w:r>
     </w:p>
     <w:p>
       <w:pPr>
-        <w:pStyle w:val="BodyText"/>
+        <w:pStyle w:val="Corpodetexto"/>
         <w:ind w:firstLine="708"/>
         <w:rPr>
           <w:i/>
@@ -2718,7 +2885,21 @@
         </w:rPr>
       </w:pPr>
       <w:r>
-        <w:t>Os recursos necessários são um computador com servidor web, apache, um banco de dados MySQL, e o código fonte</w:t>
+        <w:t>Os recursos necessários são</w:t>
+      </w:r>
+      <w:r>
+        <w:t xml:space="preserve"> um computador com servidor web</w:t>
+      </w:r>
+      <w:r>
+        <w:t xml:space="preserve"> apache, um banco de dados </w:t>
+      </w:r>
+      <w:proofErr w:type="gramStart"/>
+      <w:r>
+        <w:t>MySQL</w:t>
+      </w:r>
+      <w:proofErr w:type="gramEnd"/>
+      <w:r>
+        <w:t>, e o código fonte</w:t>
       </w:r>
       <w:r>
         <w:t>.</w:t>
@@ -2739,8 +2920,8 @@
           <w:lang w:eastAsia="pt-BR"/>
         </w:rPr>
       </w:pPr>
-      <w:bookmarkStart w:id="4" w:name="1.2_____Scope"/>
-      <w:bookmarkStart w:id="5" w:name="_Toc308374055"/>
+      <w:bookmarkStart w:id="5" w:name="1.2_____Scope"/>
+      <w:bookmarkStart w:id="6" w:name="_Toc308374055"/>
       <w:r>
         <w:rPr>
           <w:rFonts w:ascii="Times New Roman" w:eastAsia="Times New Roman" w:hAnsi="Times New Roman" w:cs="Times New Roman"/>
@@ -2775,8 +2956,8 @@
         </w:rPr>
         <w:t>Escopo</w:t>
       </w:r>
-      <w:bookmarkEnd w:id="4"/>
       <w:bookmarkEnd w:id="5"/>
+      <w:bookmarkEnd w:id="6"/>
     </w:p>
     <w:p>
       <w:pPr>
@@ -2809,35 +2990,53 @@
           <w:lang w:eastAsia="pt-BR"/>
         </w:rPr>
       </w:pPr>
-      <w:bookmarkStart w:id="6" w:name="_Toc308374056"/>
+      <w:bookmarkStart w:id="7" w:name="_Toc308374056"/>
       <w:r>
         <w:rPr>
           <w:rFonts w:ascii="Times New Roman" w:hAnsi="Times New Roman" w:cs="Times New Roman"/>
           <w:sz w:val="24"/>
           <w:szCs w:val="24"/>
         </w:rPr>
-        <w:t xml:space="preserve">O teste a ser realizado é </w:t>
+        <w:t>O teste a ser realizado é</w:t>
       </w:r>
+      <w:proofErr w:type="gramStart"/>
       <w:r>
         <w:rPr>
           <w:rFonts w:ascii="Times New Roman" w:hAnsi="Times New Roman" w:cs="Times New Roman"/>
           <w:sz w:val="24"/>
           <w:szCs w:val="24"/>
         </w:rPr>
-        <w:t xml:space="preserve"> um </w:t>
+        <w:t xml:space="preserve"> </w:t>
       </w:r>
       <w:r>
         <w:rPr>
-          <w:rFonts w:ascii="Times New Roman" w:eastAsia="Times New Roman" w:hAnsi="Times New Roman" w:cs="Times New Roman"/>
-          <w:iCs/>
-          <w:color w:val="000000"/>
+          <w:rFonts w:ascii="Times New Roman" w:hAnsi="Times New Roman" w:cs="Times New Roman"/>
           <w:sz w:val="24"/>
           <w:szCs w:val="24"/>
+        </w:rPr>
+        <w:t xml:space="preserve"> </w:t>
+      </w:r>
+      <w:proofErr w:type="gramEnd"/>
+      <w:r>
+        <w:rPr>
+          <w:rFonts w:ascii="Times New Roman" w:hAnsi="Times New Roman" w:cs="Times New Roman"/>
+          <w:sz w:val="24"/>
+          <w:szCs w:val="24"/>
+        </w:rPr>
+        <w:t xml:space="preserve">um </w:t>
+      </w:r>
+      <w:r>
+        <w:rPr>
+          <w:rFonts w:ascii="Times New Roman" w:eastAsia="Times New Roman" w:hAnsi="Times New Roman" w:cs="Times New Roman"/>
+          <w:iCs/>
+          <w:color w:val="000000"/>
+          <w:sz w:val="24"/>
+          <w:szCs w:val="24"/>
           <w:lang w:eastAsia="pt-BR"/>
         </w:rPr>
         <w:t>Teste de Integridade de Dados e de Banco de Dados, este teste servirá para garantir que as funcionalidades CRUD funcionem de maneira correta</w:t>
       </w:r>
-      <w:bookmarkEnd w:id="6"/>
+      <w:bookmarkEnd w:id="7"/>
       <w:r>
         <w:rPr>
           <w:rFonts w:ascii="Times New Roman" w:eastAsia="Times New Roman" w:hAnsi="Times New Roman" w:cs="Times New Roman"/>
@@ -2848,6 +3047,17 @@
           <w:lang w:eastAsia="pt-BR"/>
         </w:rPr>
         <w:t xml:space="preserve"> </w:t>
+      </w:r>
+      <w:r>
+        <w:rPr>
+          <w:rFonts w:ascii="Times New Roman" w:eastAsia="Times New Roman" w:hAnsi="Times New Roman" w:cs="Times New Roman"/>
+          <w:iCs/>
+          <w:color w:val="000000"/>
+          <w:sz w:val="24"/>
+          <w:szCs w:val="24"/>
+          <w:lang w:eastAsia="pt-BR"/>
+        </w:rPr>
+        <w:t>do ponto de vista das tabelas do banco de dados.</w:t>
       </w:r>
     </w:p>
     <w:p>
@@ -2881,8 +3091,8 @@
           <w:lang w:eastAsia="pt-BR"/>
         </w:rPr>
       </w:pPr>
-      <w:bookmarkStart w:id="7" w:name="1.4_____Document_Terminology_and_Acronym"/>
-      <w:bookmarkStart w:id="8" w:name="_Toc308374057"/>
+      <w:bookmarkStart w:id="8" w:name="1.4_____Document_Terminology_and_Acronym"/>
+      <w:bookmarkStart w:id="9" w:name="_Toc308374057"/>
       <w:r>
         <w:rPr>
           <w:rFonts w:ascii="Times New Roman" w:eastAsia="Times New Roman" w:hAnsi="Times New Roman" w:cs="Times New Roman"/>
@@ -2917,8 +3127,8 @@
         </w:rPr>
         <w:t>Terminologia e Acrônimos do Documento</w:t>
       </w:r>
-      <w:bookmarkEnd w:id="7"/>
       <w:bookmarkEnd w:id="8"/>
+      <w:bookmarkEnd w:id="9"/>
     </w:p>
     <w:p>
       <w:pPr>
@@ -2954,7 +3164,7 @@
     </w:p>
     <w:tbl>
       <w:tblPr>
-        <w:tblStyle w:val="LightList-Accent1"/>
+        <w:tblStyle w:val="ListaClara-nfase1"/>
         <w:tblW w:w="0" w:type="auto"/>
         <w:tblInd w:w="1773" w:type="dxa"/>
         <w:tblLook w:val="04A0" w:firstRow="1" w:lastRow="0" w:firstColumn="1" w:lastColumn="0" w:noHBand="0" w:noVBand="1"/>
@@ -2976,7 +3186,7 @@
           </w:tcPr>
           <w:p>
             <w:pPr>
-              <w:pStyle w:val="Heading2"/>
+              <w:pStyle w:val="Ttulo2"/>
               <w:tabs>
                 <w:tab w:val="num" w:pos="360"/>
               </w:tabs>
@@ -2988,9 +3198,9 @@
                 <w:lang w:val="pt-BR"/>
               </w:rPr>
             </w:pPr>
-            <w:bookmarkStart w:id="9" w:name="_Toc307168088"/>
-            <w:bookmarkStart w:id="10" w:name="_Toc308374058"/>
-            <w:bookmarkStart w:id="11" w:name="1.5_____References"/>
+            <w:bookmarkStart w:id="10" w:name="_Toc307168088"/>
+            <w:bookmarkStart w:id="11" w:name="_Toc308374058"/>
+            <w:bookmarkStart w:id="12" w:name="1.5_____References"/>
             <w:r>
               <w:rPr>
                 <w:color w:val="auto"/>
@@ -3000,8 +3210,8 @@
               </w:rPr>
               <w:t>Nome</w:t>
             </w:r>
-            <w:bookmarkEnd w:id="9"/>
             <w:bookmarkEnd w:id="10"/>
+            <w:bookmarkEnd w:id="11"/>
           </w:p>
         </w:tc>
         <w:tc>
@@ -3011,7 +3221,7 @@
           </w:tcPr>
           <w:p>
             <w:pPr>
-              <w:pStyle w:val="Heading2"/>
+              <w:pStyle w:val="Ttulo2"/>
               <w:tabs>
                 <w:tab w:val="num" w:pos="360"/>
               </w:tabs>
@@ -3024,8 +3234,8 @@
                 <w:lang w:val="pt-BR"/>
               </w:rPr>
             </w:pPr>
-            <w:bookmarkStart w:id="12" w:name="_Toc307168089"/>
-            <w:bookmarkStart w:id="13" w:name="_Toc308374059"/>
+            <w:bookmarkStart w:id="13" w:name="_Toc307168089"/>
+            <w:bookmarkStart w:id="14" w:name="_Toc308374059"/>
             <w:r>
               <w:rPr>
                 <w:color w:val="auto"/>
@@ -3035,8 +3245,8 @@
               </w:rPr>
               <w:t>Descrição</w:t>
             </w:r>
-            <w:bookmarkEnd w:id="12"/>
             <w:bookmarkEnd w:id="13"/>
+            <w:bookmarkEnd w:id="14"/>
           </w:p>
         </w:tc>
       </w:tr>
@@ -3052,7 +3262,7 @@
           </w:tcPr>
           <w:p>
             <w:pPr>
-              <w:pStyle w:val="Heading2"/>
+              <w:pStyle w:val="Ttulo2"/>
               <w:tabs>
                 <w:tab w:val="num" w:pos="360"/>
               </w:tabs>
@@ -3063,8 +3273,8 @@
                 <w:lang w:val="pt-BR"/>
               </w:rPr>
             </w:pPr>
-            <w:bookmarkStart w:id="14" w:name="_Toc307168091"/>
-            <w:bookmarkStart w:id="15" w:name="_Toc308374060"/>
+            <w:bookmarkStart w:id="15" w:name="_Toc307168091"/>
+            <w:bookmarkStart w:id="16" w:name="_Toc308374060"/>
             <w:r>
               <w:rPr>
                 <w:sz w:val="24"/>
@@ -3073,8 +3283,8 @@
               </w:rPr>
               <w:t>MySQL</w:t>
             </w:r>
-            <w:bookmarkEnd w:id="14"/>
             <w:bookmarkEnd w:id="15"/>
+            <w:bookmarkEnd w:id="16"/>
           </w:p>
         </w:tc>
         <w:tc>
@@ -3083,7 +3293,7 @@
           </w:tcPr>
           <w:p>
             <w:pPr>
-              <w:pStyle w:val="Heading2"/>
+              <w:pStyle w:val="Ttulo2"/>
               <w:tabs>
                 <w:tab w:val="num" w:pos="360"/>
               </w:tabs>
@@ -3096,8 +3306,8 @@
                 <w:lang w:val="pt-BR"/>
               </w:rPr>
             </w:pPr>
-            <w:bookmarkStart w:id="16" w:name="_Toc307168092"/>
-            <w:bookmarkStart w:id="17" w:name="_Toc308374061"/>
+            <w:bookmarkStart w:id="17" w:name="_Toc307168092"/>
+            <w:bookmarkStart w:id="18" w:name="_Toc308374061"/>
             <w:r>
               <w:rPr>
                 <w:b w:val="0"/>
@@ -3116,8 +3326,8 @@
               </w:rPr>
               <w:t>Banco de dados</w:t>
             </w:r>
-            <w:bookmarkEnd w:id="16"/>
             <w:bookmarkEnd w:id="17"/>
+            <w:bookmarkEnd w:id="18"/>
           </w:p>
         </w:tc>
       </w:tr>
@@ -3132,7 +3342,7 @@
           </w:tcPr>
           <w:p>
             <w:pPr>
-              <w:pStyle w:val="Heading2"/>
+              <w:pStyle w:val="Ttulo2"/>
               <w:tabs>
                 <w:tab w:val="num" w:pos="360"/>
               </w:tabs>
@@ -3143,8 +3353,8 @@
                 <w:lang w:val="pt-BR"/>
               </w:rPr>
             </w:pPr>
-            <w:bookmarkStart w:id="18" w:name="_Toc307168093"/>
-            <w:bookmarkStart w:id="19" w:name="_Toc308374062"/>
+            <w:bookmarkStart w:id="19" w:name="_Toc307168093"/>
+            <w:bookmarkStart w:id="20" w:name="_Toc308374062"/>
             <w:r>
               <w:rPr>
                 <w:sz w:val="24"/>
@@ -3153,8 +3363,8 @@
               </w:rPr>
               <w:t>Apache</w:t>
             </w:r>
-            <w:bookmarkEnd w:id="18"/>
             <w:bookmarkEnd w:id="19"/>
+            <w:bookmarkEnd w:id="20"/>
           </w:p>
         </w:tc>
         <w:tc>
@@ -3163,7 +3373,7 @@
           </w:tcPr>
           <w:p>
             <w:pPr>
-              <w:pStyle w:val="Heading2"/>
+              <w:pStyle w:val="Ttulo2"/>
               <w:tabs>
                 <w:tab w:val="num" w:pos="360"/>
               </w:tabs>
@@ -3176,8 +3386,8 @@
                 <w:lang w:val="pt-BR"/>
               </w:rPr>
             </w:pPr>
-            <w:bookmarkStart w:id="20" w:name="_Toc307168094"/>
-            <w:bookmarkStart w:id="21" w:name="_Toc308374063"/>
+            <w:bookmarkStart w:id="21" w:name="_Toc307168094"/>
+            <w:bookmarkStart w:id="22" w:name="_Toc308374063"/>
             <w:r>
               <w:rPr>
                 <w:b w:val="0"/>
@@ -3187,8 +3397,8 @@
               </w:rPr>
               <w:t>Servidor Web</w:t>
             </w:r>
-            <w:bookmarkEnd w:id="20"/>
             <w:bookmarkEnd w:id="21"/>
+            <w:bookmarkEnd w:id="22"/>
           </w:p>
         </w:tc>
       </w:tr>
@@ -3204,7 +3414,7 @@
           </w:tcPr>
           <w:p>
             <w:pPr>
-              <w:pStyle w:val="Heading2"/>
+              <w:pStyle w:val="Ttulo2"/>
               <w:tabs>
                 <w:tab w:val="num" w:pos="360"/>
               </w:tabs>
@@ -3215,8 +3425,8 @@
                 <w:lang w:val="pt-BR"/>
               </w:rPr>
             </w:pPr>
-            <w:bookmarkStart w:id="22" w:name="_Toc307168095"/>
-            <w:bookmarkStart w:id="23" w:name="_Toc308374064"/>
+            <w:bookmarkStart w:id="23" w:name="_Toc307168095"/>
+            <w:bookmarkStart w:id="24" w:name="_Toc308374064"/>
             <w:r>
               <w:rPr>
                 <w:sz w:val="24"/>
@@ -3225,8 +3435,8 @@
               </w:rPr>
               <w:t>EAP</w:t>
             </w:r>
-            <w:bookmarkEnd w:id="22"/>
             <w:bookmarkEnd w:id="23"/>
+            <w:bookmarkEnd w:id="24"/>
           </w:p>
         </w:tc>
         <w:tc>
@@ -3235,7 +3445,7 @@
           </w:tcPr>
           <w:p>
             <w:pPr>
-              <w:pStyle w:val="Heading2"/>
+              <w:pStyle w:val="Ttulo2"/>
               <w:tabs>
                 <w:tab w:val="num" w:pos="0"/>
               </w:tabs>
@@ -3248,8 +3458,8 @@
                 <w:lang w:val="pt-BR"/>
               </w:rPr>
             </w:pPr>
-            <w:bookmarkStart w:id="24" w:name="_Toc307168096"/>
-            <w:bookmarkStart w:id="25" w:name="_Toc308374065"/>
+            <w:bookmarkStart w:id="25" w:name="_Toc307168096"/>
+            <w:bookmarkStart w:id="26" w:name="_Toc308374065"/>
             <w:r>
               <w:rPr>
                 <w:b w:val="0"/>
@@ -3259,8 +3469,8 @@
               </w:rPr>
               <w:t>Estrutura analítica do projeto</w:t>
             </w:r>
-            <w:bookmarkEnd w:id="24"/>
             <w:bookmarkEnd w:id="25"/>
+            <w:bookmarkEnd w:id="26"/>
           </w:p>
         </w:tc>
       </w:tr>
@@ -3275,7 +3485,7 @@
           </w:tcPr>
           <w:p>
             <w:pPr>
-              <w:pStyle w:val="Heading2"/>
+              <w:pStyle w:val="Ttulo2"/>
               <w:tabs>
                 <w:tab w:val="num" w:pos="360"/>
               </w:tabs>
@@ -3285,7 +3495,7 @@
                 <w:szCs w:val="24"/>
               </w:rPr>
             </w:pPr>
-            <w:bookmarkStart w:id="26" w:name="_Toc308374066"/>
+            <w:bookmarkStart w:id="27" w:name="_Toc308374066"/>
             <w:r>
               <w:rPr>
                 <w:sz w:val="24"/>
@@ -3293,7 +3503,7 @@
               </w:rPr>
               <w:t>CRUD</w:t>
             </w:r>
-            <w:bookmarkEnd w:id="26"/>
+            <w:bookmarkEnd w:id="27"/>
           </w:p>
         </w:tc>
         <w:tc>
@@ -3445,9 +3655,9 @@
           <w:lang w:eastAsia="pt-BR"/>
         </w:rPr>
       </w:pPr>
-      <w:bookmarkStart w:id="27" w:name="2._____Evaluation_Mission_and_Test_Motiv"/>
-      <w:bookmarkStart w:id="28" w:name="_Toc308374067"/>
-      <w:bookmarkEnd w:id="11"/>
+      <w:bookmarkStart w:id="28" w:name="2._____Evaluation_Mission_and_Test_Motiv"/>
+      <w:bookmarkStart w:id="29" w:name="_Toc308374067"/>
+      <w:bookmarkEnd w:id="12"/>
       <w:r>
         <w:rPr>
           <w:rFonts w:ascii="Times New Roman" w:eastAsia="Times New Roman" w:hAnsi="Times New Roman" w:cs="Times New Roman"/>
@@ -3486,8 +3696,8 @@
         </w:rPr>
         <w:t>Missão de Avaliação e Motivação dos Testes</w:t>
       </w:r>
-      <w:bookmarkEnd w:id="27"/>
       <w:bookmarkEnd w:id="28"/>
+      <w:bookmarkEnd w:id="29"/>
     </w:p>
     <w:p>
       <w:pPr>
@@ -3504,7 +3714,7 @@
           <w:lang w:eastAsia="pt-BR"/>
         </w:rPr>
       </w:pPr>
-      <w:bookmarkStart w:id="29" w:name="2.1_____Background"/>
+      <w:bookmarkStart w:id="30" w:name="2.1_____Background"/>
     </w:p>
     <w:p>
       <w:pPr>
@@ -3521,9 +3731,9 @@
           <w:lang w:eastAsia="pt-BR"/>
         </w:rPr>
       </w:pPr>
-      <w:bookmarkStart w:id="30" w:name="2.2_____Evaluation_Mission"/>
-      <w:bookmarkStart w:id="31" w:name="_Toc308374068"/>
-      <w:bookmarkEnd w:id="29"/>
+      <w:bookmarkStart w:id="31" w:name="2.2_____Evaluation_Mission"/>
+      <w:bookmarkStart w:id="32" w:name="_Toc308374068"/>
+      <w:bookmarkEnd w:id="30"/>
       <w:r>
         <w:rPr>
           <w:rFonts w:ascii="Times New Roman" w:eastAsia="Times New Roman" w:hAnsi="Times New Roman" w:cs="Times New Roman"/>
@@ -3558,13 +3768,13 @@
         </w:rPr>
         <w:t>Missão de Avaliação</w:t>
       </w:r>
-      <w:bookmarkStart w:id="32" w:name="2.3_____Test_Motivators"/>
-      <w:bookmarkEnd w:id="30"/>
+      <w:bookmarkStart w:id="33" w:name="2.3_____Test_Motivators"/>
       <w:bookmarkEnd w:id="31"/>
+      <w:bookmarkEnd w:id="32"/>
     </w:p>
     <w:p>
       <w:pPr>
-        <w:pStyle w:val="ListParagraph"/>
+        <w:pStyle w:val="PargrafodaLista"/>
         <w:keepNext/>
         <w:numPr>
           <w:ilvl w:val="0"/>
@@ -3580,7 +3790,7 @@
           <w:lang w:eastAsia="pt-BR"/>
         </w:rPr>
       </w:pPr>
-      <w:bookmarkStart w:id="33" w:name="_Toc308374069"/>
+      <w:bookmarkStart w:id="34" w:name="_Toc308374069"/>
       <w:r>
         <w:rPr>
           <w:rFonts w:ascii="Times New Roman" w:eastAsia="Times New Roman" w:hAnsi="Times New Roman" w:cs="Times New Roman"/>
@@ -3591,11 +3801,11 @@
         </w:rPr>
         <w:t>Localizar o maior número de erros possíveis.</w:t>
       </w:r>
-      <w:bookmarkEnd w:id="33"/>
+      <w:bookmarkEnd w:id="34"/>
     </w:p>
     <w:p>
       <w:pPr>
-        <w:pStyle w:val="ListParagraph"/>
+        <w:pStyle w:val="PargrafodaLista"/>
         <w:keepNext/>
         <w:spacing w:before="120" w:after="60" w:line="240" w:lineRule="atLeast"/>
         <w:outlineLvl w:val="1"/>
@@ -3610,7 +3820,7 @@
     </w:p>
     <w:p>
       <w:pPr>
-        <w:pStyle w:val="ListParagraph"/>
+        <w:pStyle w:val="PargrafodaLista"/>
         <w:keepNext/>
         <w:numPr>
           <w:ilvl w:val="0"/>
@@ -3626,7 +3836,7 @@
           <w:lang w:eastAsia="pt-BR"/>
         </w:rPr>
       </w:pPr>
-      <w:bookmarkStart w:id="34" w:name="_Toc308374070"/>
+      <w:bookmarkStart w:id="35" w:name="_Toc308374070"/>
       <w:r>
         <w:rPr>
           <w:rFonts w:ascii="Times New Roman" w:eastAsia="Times New Roman" w:hAnsi="Times New Roman" w:cs="Times New Roman"/>
@@ -3715,9 +3925,61 @@
           <w:szCs w:val="24"/>
           <w:lang w:eastAsia="pt-BR"/>
         </w:rPr>
-        <w:t xml:space="preserve"> implementadas pela interface foram armazenadas no banco de dados</w:t>
+        <w:t xml:space="preserve"> foram</w:t>
       </w:r>
-      <w:bookmarkEnd w:id="34"/>
+      <w:r>
+        <w:rPr>
+          <w:rFonts w:ascii="Times New Roman" w:eastAsia="Times New Roman" w:hAnsi="Times New Roman" w:cs="Times New Roman"/>
+          <w:iCs/>
+          <w:sz w:val="24"/>
+          <w:szCs w:val="24"/>
+          <w:lang w:eastAsia="pt-BR"/>
+        </w:rPr>
+        <w:t xml:space="preserve"> </w:t>
+      </w:r>
+      <w:proofErr w:type="gramStart"/>
+      <w:r>
+        <w:rPr>
+          <w:rFonts w:ascii="Times New Roman" w:eastAsia="Times New Roman" w:hAnsi="Times New Roman" w:cs="Times New Roman"/>
+          <w:iCs/>
+          <w:sz w:val="24"/>
+          <w:szCs w:val="24"/>
+          <w:lang w:eastAsia="pt-BR"/>
+        </w:rPr>
+        <w:t>implementadas</w:t>
+      </w:r>
+      <w:proofErr w:type="gramEnd"/>
+      <w:r>
+        <w:rPr>
+          <w:rFonts w:ascii="Times New Roman" w:eastAsia="Times New Roman" w:hAnsi="Times New Roman" w:cs="Times New Roman"/>
+          <w:iCs/>
+          <w:sz w:val="24"/>
+          <w:szCs w:val="24"/>
+          <w:lang w:eastAsia="pt-BR"/>
+        </w:rPr>
+        <w:t xml:space="preserve"> pela interface </w:t>
+      </w:r>
+      <w:r>
+        <w:rPr>
+          <w:rFonts w:ascii="Times New Roman" w:eastAsia="Times New Roman" w:hAnsi="Times New Roman" w:cs="Times New Roman"/>
+          <w:iCs/>
+          <w:sz w:val="24"/>
+          <w:szCs w:val="24"/>
+          <w:lang w:eastAsia="pt-BR"/>
+        </w:rPr>
+        <w:t>estão sendo</w:t>
+      </w:r>
+      <w:r>
+        <w:rPr>
+          <w:rFonts w:ascii="Times New Roman" w:eastAsia="Times New Roman" w:hAnsi="Times New Roman" w:cs="Times New Roman"/>
+          <w:iCs/>
+          <w:sz w:val="24"/>
+          <w:szCs w:val="24"/>
+          <w:lang w:eastAsia="pt-BR"/>
+        </w:rPr>
+        <w:t xml:space="preserve"> armazenadas no banco de dados</w:t>
+      </w:r>
+      <w:bookmarkEnd w:id="35"/>
     </w:p>
     <w:p>
       <w:pPr>
@@ -3734,8 +3996,8 @@
           <w:lang w:eastAsia="pt-BR"/>
         </w:rPr>
       </w:pPr>
-      <w:bookmarkStart w:id="35" w:name="5.2_____Testing_Techniques_and_Types"/>
-      <w:bookmarkEnd w:id="32"/>
+      <w:bookmarkStart w:id="36" w:name="5.2_____Testing_Techniques_and_Types"/>
+      <w:bookmarkEnd w:id="33"/>
     </w:p>
     <w:p>
       <w:pPr>
@@ -3752,7 +4014,7 @@
           <w:lang w:eastAsia="pt-BR"/>
         </w:rPr>
       </w:pPr>
-      <w:bookmarkStart w:id="36" w:name="_Toc308374071"/>
+      <w:bookmarkStart w:id="37" w:name="_Toc308374071"/>
       <w:r>
         <w:rPr>
           <w:rFonts w:ascii="Times New Roman" w:eastAsia="Times New Roman" w:hAnsi="Times New Roman" w:cs="Times New Roman"/>
@@ -3787,8 +4049,8 @@
         </w:rPr>
         <w:t>Tipos e Técnicas de Teste</w:t>
       </w:r>
-      <w:bookmarkEnd w:id="35"/>
       <w:bookmarkEnd w:id="36"/>
+      <w:bookmarkEnd w:id="37"/>
     </w:p>
     <w:p>
       <w:pPr>
@@ -3805,8 +4067,8 @@
           <w:lang w:eastAsia="pt-BR"/>
         </w:rPr>
       </w:pPr>
-      <w:bookmarkStart w:id="37" w:name="5.2.1_____Data_and_Database_Integrity_Te"/>
-      <w:bookmarkStart w:id="38" w:name="_Toc308374072"/>
+      <w:bookmarkStart w:id="38" w:name="5.2.1_____Data_and_Database_Integrity_Te"/>
+      <w:bookmarkStart w:id="39" w:name="_Toc308374072"/>
       <w:r>
         <w:rPr>
           <w:rFonts w:ascii="Times New Roman" w:eastAsia="Times New Roman" w:hAnsi="Times New Roman" w:cs="Times New Roman"/>
@@ -3853,8 +4115,8 @@
         </w:rPr>
         <w:t>Teste de Integridade de Dados e de Banco de Dados</w:t>
       </w:r>
-      <w:bookmarkEnd w:id="37"/>
       <w:bookmarkEnd w:id="38"/>
+      <w:bookmarkEnd w:id="39"/>
     </w:p>
     <w:p>
       <w:pPr>
@@ -3874,7 +4136,7 @@
     </w:p>
     <w:tbl>
       <w:tblPr>
-        <w:tblStyle w:val="TableGrid"/>
+        <w:tblStyle w:val="Tabelacomgrade"/>
         <w:tblW w:w="4776" w:type="pct"/>
         <w:tblLook w:val="04A0" w:firstRow="1" w:lastRow="0" w:firstColumn="1" w:lastColumn="0" w:noHBand="0" w:noVBand="1"/>
       </w:tblPr>
@@ -3919,7 +4181,7 @@
           </w:tcPr>
           <w:p>
             <w:pPr>
-              <w:pStyle w:val="ListParagraph"/>
+              <w:pStyle w:val="PargrafodaLista"/>
               <w:spacing w:after="120" w:line="240" w:lineRule="atLeast"/>
               <w:rPr>
                 <w:rFonts w:ascii="Times New Roman" w:eastAsia="Times New Roman" w:hAnsi="Times New Roman" w:cs="Times New Roman"/>
@@ -3933,7 +4195,7 @@
           </w:p>
           <w:p>
             <w:pPr>
-              <w:pStyle w:val="ListParagraph"/>
+              <w:pStyle w:val="PargrafodaLista"/>
               <w:numPr>
                 <w:ilvl w:val="0"/>
                 <w:numId w:val="21"/>
@@ -3966,10 +4228,8 @@
                 <w:szCs w:val="24"/>
                 <w:lang w:eastAsia="pt-BR"/>
               </w:rPr>
-              <w:t xml:space="preserve"> de teste e foram obtiveram o resultado esperado</w:t>
-            </w:r>
-            <w:bookmarkStart w:id="39" w:name="_GoBack"/>
-            <w:bookmarkEnd w:id="39"/>
+              <w:t xml:space="preserve"> de teste e </w:t>
+            </w:r>
             <w:r>
               <w:rPr>
                 <w:rFonts w:ascii="Times New Roman" w:eastAsia="Times New Roman" w:hAnsi="Times New Roman" w:cs="Times New Roman"/>
@@ -3978,7 +4238,27 @@
                 <w:szCs w:val="24"/>
                 <w:lang w:eastAsia="pt-BR"/>
               </w:rPr>
-              <w:t xml:space="preserve"> no banco de dados</w:t>
+              <w:t>obtiveram o resultado esperado</w:t>
+            </w:r>
+            <w:r>
+              <w:rPr>
+                <w:rFonts w:ascii="Times New Roman" w:eastAsia="Times New Roman" w:hAnsi="Times New Roman" w:cs="Times New Roman"/>
+                <w:iCs/>
+                <w:sz w:val="24"/>
+                <w:szCs w:val="24"/>
+                <w:lang w:eastAsia="pt-BR"/>
+              </w:rPr>
+              <w:t xml:space="preserve"> nas tabelas do</w:t>
+            </w:r>
+            <w:r>
+              <w:rPr>
+                <w:rFonts w:ascii="Times New Roman" w:eastAsia="Times New Roman" w:hAnsi="Times New Roman" w:cs="Times New Roman"/>
+                <w:iCs/>
+                <w:sz w:val="24"/>
+                <w:szCs w:val="24"/>
+                <w:lang w:eastAsia="pt-BR"/>
+              </w:rPr>
+              <w:t xml:space="preserve"> banco de dados</w:t>
             </w:r>
           </w:p>
         </w:tc>
@@ -4020,7 +4300,7 @@
           </w:tcPr>
           <w:p>
             <w:pPr>
-              <w:pStyle w:val="ListParagraph"/>
+              <w:pStyle w:val="PargrafodaLista"/>
               <w:spacing w:after="120" w:line="240" w:lineRule="atLeast"/>
               <w:rPr>
                 <w:rFonts w:ascii="Times New Roman" w:eastAsia="Times New Roman" w:hAnsi="Times New Roman" w:cs="Times New Roman"/>
@@ -4032,7 +4312,7 @@
           </w:p>
           <w:p>
             <w:pPr>
-              <w:pStyle w:val="ListParagraph"/>
+              <w:pStyle w:val="PargrafodaLista"/>
               <w:numPr>
                 <w:ilvl w:val="0"/>
                 <w:numId w:val="21"/>
@@ -4057,7 +4337,7 @@
           </w:p>
           <w:p>
             <w:pPr>
-              <w:pStyle w:val="ListParagraph"/>
+              <w:pStyle w:val="PargrafodaLista"/>
               <w:spacing w:after="120" w:line="240" w:lineRule="atLeast"/>
               <w:rPr>
                 <w:rFonts w:ascii="Times New Roman" w:eastAsia="Times New Roman" w:hAnsi="Times New Roman" w:cs="Times New Roman"/>
@@ -4069,7 +4349,7 @@
           </w:p>
           <w:p>
             <w:pPr>
-              <w:pStyle w:val="ListParagraph"/>
+              <w:pStyle w:val="PargrafodaLista"/>
               <w:numPr>
                 <w:ilvl w:val="0"/>
                 <w:numId w:val="21"/>
@@ -4133,7 +4413,7 @@
           </w:tcPr>
           <w:p>
             <w:pPr>
-              <w:pStyle w:val="ListParagraph"/>
+              <w:pStyle w:val="PargrafodaLista"/>
               <w:spacing w:after="120" w:line="240" w:lineRule="atLeast"/>
               <w:rPr>
                 <w:rFonts w:ascii="Times New Roman" w:eastAsia="Times New Roman" w:hAnsi="Times New Roman" w:cs="Times New Roman"/>
@@ -4146,7 +4426,7 @@
           </w:p>
           <w:p>
             <w:pPr>
-              <w:pStyle w:val="ListParagraph"/>
+              <w:pStyle w:val="PargrafodaLista"/>
               <w:numPr>
                 <w:ilvl w:val="0"/>
                 <w:numId w:val="24"/>
@@ -4264,7 +4544,7 @@
           </w:p>
           <w:p>
             <w:pPr>
-              <w:pStyle w:val="ListParagraph"/>
+              <w:pStyle w:val="PargrafodaLista"/>
               <w:numPr>
                 <w:ilvl w:val="0"/>
                 <w:numId w:val="22"/>
@@ -4293,7 +4573,43 @@
                 <w:szCs w:val="24"/>
                 <w:lang w:eastAsia="pt-BR"/>
               </w:rPr>
-              <w:t>erramentas listadas no item 9.1 desse documento.</w:t>
+              <w:t>erramentas listadas no item 9.1 des</w:t>
+            </w:r>
+            <w:r>
+              <w:rPr>
+                <w:rFonts w:ascii="Times New Roman" w:eastAsia="Times New Roman" w:hAnsi="Times New Roman" w:cs="Times New Roman"/>
+                <w:sz w:val="24"/>
+                <w:szCs w:val="24"/>
+                <w:lang w:eastAsia="pt-BR"/>
+              </w:rPr>
+              <w:t>t</w:t>
+            </w:r>
+            <w:r>
+              <w:rPr>
+                <w:rFonts w:ascii="Times New Roman" w:eastAsia="Times New Roman" w:hAnsi="Times New Roman" w:cs="Times New Roman"/>
+                <w:sz w:val="24"/>
+                <w:szCs w:val="24"/>
+                <w:lang w:eastAsia="pt-BR"/>
+              </w:rPr>
+              <w:t>e</w:t>
+            </w:r>
+            <w:r>
+              <w:rPr>
+                <w:rFonts w:ascii="Times New Roman" w:eastAsia="Times New Roman" w:hAnsi="Times New Roman" w:cs="Times New Roman"/>
+                <w:sz w:val="24"/>
+                <w:szCs w:val="24"/>
+                <w:lang w:eastAsia="pt-BR"/>
+              </w:rPr>
+              <w:t xml:space="preserve"> mesmo</w:t>
+            </w:r>
+            <w:r>
+              <w:rPr>
+                <w:rFonts w:ascii="Times New Roman" w:eastAsia="Times New Roman" w:hAnsi="Times New Roman" w:cs="Times New Roman"/>
+                <w:sz w:val="24"/>
+                <w:szCs w:val="24"/>
+                <w:lang w:eastAsia="pt-BR"/>
+              </w:rPr>
+              <w:t xml:space="preserve"> documento.</w:t>
             </w:r>
           </w:p>
         </w:tc>
@@ -4335,7 +4651,7 @@
           </w:tcPr>
           <w:p>
             <w:pPr>
-              <w:pStyle w:val="ListParagraph"/>
+              <w:pStyle w:val="PargrafodaLista"/>
               <w:spacing w:after="120" w:line="240" w:lineRule="atLeast"/>
               <w:ind w:left="785"/>
               <w:rPr>
@@ -4350,7 +4666,7 @@
           </w:p>
           <w:p>
             <w:pPr>
-              <w:pStyle w:val="ListParagraph"/>
+              <w:pStyle w:val="PargrafodaLista"/>
               <w:numPr>
                 <w:ilvl w:val="0"/>
                 <w:numId w:val="22"/>
@@ -4393,7 +4709,7 @@
                 <w:szCs w:val="24"/>
                 <w:lang w:eastAsia="pt-BR"/>
               </w:rPr>
-              <w:t xml:space="preserve">teste terá êxito se as funcionalidades </w:t>
+              <w:t>teste t</w:t>
             </w:r>
             <w:r>
               <w:rPr>
@@ -4403,7 +4719,7 @@
                 <w:szCs w:val="24"/>
                 <w:lang w:eastAsia="pt-BR"/>
               </w:rPr>
-              <w:t>s</w:t>
+              <w:t xml:space="preserve">erá êxito se as </w:t>
             </w:r>
             <w:r>
               <w:rPr>
@@ -4413,7 +4729,7 @@
                 <w:szCs w:val="24"/>
                 <w:lang w:eastAsia="pt-BR"/>
               </w:rPr>
-              <w:t>e as funcionalidades CRUD</w:t>
+              <w:t>funcionalidades CRUD</w:t>
             </w:r>
             <w:r>
               <w:rPr>
@@ -4423,7 +4739,47 @@
                 <w:szCs w:val="24"/>
                 <w:lang w:eastAsia="pt-BR"/>
               </w:rPr>
-              <w:t>, estiverem se comunicando e realizando registros na tabela do banco de dados.</w:t>
+              <w:t>, estiverem se comuni</w:t>
+            </w:r>
+            <w:r>
+              <w:rPr>
+                <w:rFonts w:ascii="Times New Roman" w:eastAsia="Times New Roman" w:hAnsi="Times New Roman" w:cs="Times New Roman"/>
+                <w:iCs/>
+                <w:sz w:val="24"/>
+                <w:szCs w:val="24"/>
+                <w:lang w:eastAsia="pt-BR"/>
+              </w:rPr>
+              <w:t xml:space="preserve">cando e realizando registros nos campos </w:t>
+            </w:r>
+            <w:r>
+              <w:rPr>
+                <w:rFonts w:ascii="Times New Roman" w:eastAsia="Times New Roman" w:hAnsi="Times New Roman" w:cs="Times New Roman"/>
+                <w:iCs/>
+                <w:sz w:val="24"/>
+                <w:szCs w:val="24"/>
+                <w:lang w:eastAsia="pt-BR"/>
+              </w:rPr>
+              <w:t>do banco de dados</w:t>
+            </w:r>
+            <w:r>
+              <w:rPr>
+                <w:rFonts w:ascii="Times New Roman" w:eastAsia="Times New Roman" w:hAnsi="Times New Roman" w:cs="Times New Roman"/>
+                <w:iCs/>
+                <w:sz w:val="24"/>
+                <w:szCs w:val="24"/>
+                <w:lang w:eastAsia="pt-BR"/>
+              </w:rPr>
+              <w:t xml:space="preserve"> corretamente</w:t>
+            </w:r>
+            <w:r>
+              <w:rPr>
+                <w:rFonts w:ascii="Times New Roman" w:eastAsia="Times New Roman" w:hAnsi="Times New Roman" w:cs="Times New Roman"/>
+                <w:iCs/>
+                <w:sz w:val="24"/>
+                <w:szCs w:val="24"/>
+                <w:lang w:eastAsia="pt-BR"/>
+              </w:rPr>
+              <w:t>.</w:t>
             </w:r>
           </w:p>
         </w:tc>
@@ -4544,7 +4900,7 @@
     </w:p>
     <w:p>
       <w:pPr>
-        <w:pStyle w:val="BodyText"/>
+        <w:pStyle w:val="Corpodetexto"/>
         <w:ind w:firstLine="708"/>
         <w:rPr>
           <w:lang w:val="pt-PT"/>
@@ -5234,7 +5590,7 @@
     </w:tbl>
     <w:p>
       <w:pPr>
-        <w:pStyle w:val="BodyText"/>
+        <w:pStyle w:val="Corpodetexto"/>
         <w:rPr>
           <w:lang w:val="pt-PT"/>
         </w:rPr>
@@ -9460,10 +9816,10 @@
     <w:name w:val="Normal"/>
     <w:qFormat/>
   </w:style>
-  <w:style w:type="paragraph" w:styleId="Heading1">
+  <w:style w:type="paragraph" w:styleId="Ttulo1">
     <w:name w:val="heading 1"/>
     <w:basedOn w:val="Normal"/>
-    <w:link w:val="Heading1Char"/>
+    <w:link w:val="Ttulo1Char"/>
     <w:uiPriority w:val="9"/>
     <w:qFormat/>
     <w:rsid w:val="00C0579A"/>
@@ -9481,10 +9837,10 @@
       <w:lang w:eastAsia="pt-BR"/>
     </w:rPr>
   </w:style>
-  <w:style w:type="paragraph" w:styleId="Heading2">
+  <w:style w:type="paragraph" w:styleId="Ttulo2">
     <w:name w:val="heading 2"/>
     <w:basedOn w:val="Normal"/>
-    <w:link w:val="Heading2Char"/>
+    <w:link w:val="Ttulo2Char"/>
     <w:uiPriority w:val="9"/>
     <w:qFormat/>
     <w:rsid w:val="00C0579A"/>
@@ -9501,10 +9857,10 @@
       <w:lang w:eastAsia="pt-BR"/>
     </w:rPr>
   </w:style>
-  <w:style w:type="paragraph" w:styleId="Heading3">
+  <w:style w:type="paragraph" w:styleId="Ttulo3">
     <w:name w:val="heading 3"/>
     <w:basedOn w:val="Normal"/>
-    <w:link w:val="Heading3Char"/>
+    <w:link w:val="Ttulo3Char"/>
     <w:uiPriority w:val="9"/>
     <w:qFormat/>
     <w:rsid w:val="00C0579A"/>
@@ -9521,13 +9877,13 @@
       <w:lang w:eastAsia="pt-BR"/>
     </w:rPr>
   </w:style>
-  <w:style w:type="character" w:default="1" w:styleId="DefaultParagraphFont">
+  <w:style w:type="character" w:default="1" w:styleId="Fontepargpadro">
     <w:name w:val="Default Paragraph Font"/>
     <w:uiPriority w:val="1"/>
     <w:semiHidden/>
     <w:unhideWhenUsed/>
   </w:style>
-  <w:style w:type="table" w:default="1" w:styleId="TableNormal">
+  <w:style w:type="table" w:default="1" w:styleId="Tabelanormal">
     <w:name w:val="Normal Table"/>
     <w:uiPriority w:val="99"/>
     <w:semiHidden/>
@@ -9542,16 +9898,16 @@
       </w:tblCellMar>
     </w:tblPr>
   </w:style>
-  <w:style w:type="numbering" w:default="1" w:styleId="NoList">
+  <w:style w:type="numbering" w:default="1" w:styleId="Semlista">
     <w:name w:val="No List"/>
     <w:uiPriority w:val="99"/>
     <w:semiHidden/>
     <w:unhideWhenUsed/>
   </w:style>
-  <w:style w:type="character" w:customStyle="1" w:styleId="Heading1Char">
-    <w:name w:val="Heading 1 Char"/>
-    <w:basedOn w:val="DefaultParagraphFont"/>
-    <w:link w:val="Heading1"/>
+  <w:style w:type="character" w:customStyle="1" w:styleId="Ttulo1Char">
+    <w:name w:val="Título 1 Char"/>
+    <w:basedOn w:val="Fontepargpadro"/>
+    <w:link w:val="Ttulo1"/>
     <w:uiPriority w:val="9"/>
     <w:rsid w:val="00C0579A"/>
     <w:rPr>
@@ -9564,10 +9920,10 @@
       <w:lang w:eastAsia="pt-BR"/>
     </w:rPr>
   </w:style>
-  <w:style w:type="character" w:customStyle="1" w:styleId="Heading2Char">
-    <w:name w:val="Heading 2 Char"/>
-    <w:basedOn w:val="DefaultParagraphFont"/>
-    <w:link w:val="Heading2"/>
+  <w:style w:type="character" w:customStyle="1" w:styleId="Ttulo2Char">
+    <w:name w:val="Título 2 Char"/>
+    <w:basedOn w:val="Fontepargpadro"/>
+    <w:link w:val="Ttulo2"/>
     <w:uiPriority w:val="9"/>
     <w:rsid w:val="00C0579A"/>
     <w:rPr>
@@ -9579,10 +9935,10 @@
       <w:lang w:eastAsia="pt-BR"/>
     </w:rPr>
   </w:style>
-  <w:style w:type="character" w:customStyle="1" w:styleId="Heading3Char">
-    <w:name w:val="Heading 3 Char"/>
-    <w:basedOn w:val="DefaultParagraphFont"/>
-    <w:link w:val="Heading3"/>
+  <w:style w:type="character" w:customStyle="1" w:styleId="Ttulo3Char">
+    <w:name w:val="Título 3 Char"/>
+    <w:basedOn w:val="Fontepargpadro"/>
+    <w:link w:val="Ttulo3"/>
     <w:uiPriority w:val="9"/>
     <w:rsid w:val="00C0579A"/>
     <w:rPr>
@@ -9596,7 +9952,7 @@
   </w:style>
   <w:style w:type="character" w:customStyle="1" w:styleId="apple-style-span">
     <w:name w:val="apple-style-span"/>
-    <w:basedOn w:val="DefaultParagraphFont"/>
+    <w:basedOn w:val="Fontepargpadro"/>
     <w:rsid w:val="00C0579A"/>
   </w:style>
   <w:style w:type="paragraph" w:styleId="NormalWeb">
@@ -9617,12 +9973,12 @@
   </w:style>
   <w:style w:type="character" w:customStyle="1" w:styleId="apple-converted-space">
     <w:name w:val="apple-converted-space"/>
-    <w:basedOn w:val="DefaultParagraphFont"/>
+    <w:basedOn w:val="Fontepargpadro"/>
     <w:rsid w:val="00C0579A"/>
   </w:style>
   <w:style w:type="character" w:styleId="Hyperlink">
     <w:name w:val="Hyperlink"/>
-    <w:basedOn w:val="DefaultParagraphFont"/>
+    <w:basedOn w:val="Fontepargpadro"/>
     <w:uiPriority w:val="99"/>
     <w:unhideWhenUsed/>
     <w:rsid w:val="00C0579A"/>
@@ -9631,9 +9987,9 @@
       <w:u w:val="single"/>
     </w:rPr>
   </w:style>
-  <w:style w:type="character" w:styleId="FollowedHyperlink">
+  <w:style w:type="character" w:styleId="HiperlinkVisitado">
     <w:name w:val="FollowedHyperlink"/>
-    <w:basedOn w:val="DefaultParagraphFont"/>
+    <w:basedOn w:val="Fontepargpadro"/>
     <w:uiPriority w:val="99"/>
     <w:semiHidden/>
     <w:unhideWhenUsed/>
@@ -9657,10 +10013,10 @@
       <w:lang w:eastAsia="pt-BR"/>
     </w:rPr>
   </w:style>
-  <w:style w:type="paragraph" w:styleId="Title">
+  <w:style w:type="paragraph" w:styleId="Ttulo">
     <w:name w:val="Title"/>
     <w:basedOn w:val="Normal"/>
-    <w:link w:val="TitleChar"/>
+    <w:link w:val="TtuloChar"/>
     <w:uiPriority w:val="10"/>
     <w:qFormat/>
     <w:rsid w:val="00C0579A"/>
@@ -9674,10 +10030,10 @@
       <w:lang w:eastAsia="pt-BR"/>
     </w:rPr>
   </w:style>
-  <w:style w:type="character" w:customStyle="1" w:styleId="TitleChar">
-    <w:name w:val="Title Char"/>
-    <w:basedOn w:val="DefaultParagraphFont"/>
-    <w:link w:val="Title"/>
+  <w:style w:type="character" w:customStyle="1" w:styleId="TtuloChar">
+    <w:name w:val="Título Char"/>
+    <w:basedOn w:val="Fontepargpadro"/>
+    <w:link w:val="Ttulo"/>
     <w:uiPriority w:val="10"/>
     <w:rsid w:val="00C0579A"/>
     <w:rPr>
@@ -9715,7 +10071,7 @@
       <w:lang w:eastAsia="pt-BR"/>
     </w:rPr>
   </w:style>
-  <w:style w:type="paragraph" w:styleId="TOC1">
+  <w:style w:type="paragraph" w:styleId="Sumrio1">
     <w:name w:val="toc 1"/>
     <w:basedOn w:val="Normal"/>
     <w:autoRedefine/>
@@ -9732,7 +10088,7 @@
       <w:lang w:eastAsia="pt-BR"/>
     </w:rPr>
   </w:style>
-  <w:style w:type="paragraph" w:styleId="TOC2">
+  <w:style w:type="paragraph" w:styleId="Sumrio2">
     <w:name w:val="toc 2"/>
     <w:basedOn w:val="Normal"/>
     <w:autoRedefine/>
@@ -9749,7 +10105,7 @@
       <w:lang w:eastAsia="pt-BR"/>
     </w:rPr>
   </w:style>
-  <w:style w:type="paragraph" w:styleId="TOC3">
+  <w:style w:type="paragraph" w:styleId="Sumrio3">
     <w:name w:val="toc 3"/>
     <w:basedOn w:val="Normal"/>
     <w:autoRedefine/>
@@ -9780,10 +10136,10 @@
       <w:lang w:eastAsia="pt-BR"/>
     </w:rPr>
   </w:style>
-  <w:style w:type="paragraph" w:styleId="BodyText">
+  <w:style w:type="paragraph" w:styleId="Corpodetexto">
     <w:name w:val="Body Text"/>
     <w:basedOn w:val="Normal"/>
-    <w:link w:val="BodyTextChar"/>
+    <w:link w:val="CorpodetextoChar"/>
     <w:unhideWhenUsed/>
     <w:rsid w:val="00C0579A"/>
     <w:pPr>
@@ -9796,10 +10152,10 @@
       <w:lang w:eastAsia="pt-BR"/>
     </w:rPr>
   </w:style>
-  <w:style w:type="character" w:customStyle="1" w:styleId="BodyTextChar">
-    <w:name w:val="Body Text Char"/>
-    <w:basedOn w:val="DefaultParagraphFont"/>
-    <w:link w:val="BodyText"/>
+  <w:style w:type="character" w:customStyle="1" w:styleId="CorpodetextoChar">
+    <w:name w:val="Corpo de texto Char"/>
+    <w:basedOn w:val="Fontepargpadro"/>
+    <w:link w:val="Corpodetexto"/>
     <w:uiPriority w:val="99"/>
     <w:rsid w:val="00C0579A"/>
     <w:rPr>
@@ -9809,10 +10165,10 @@
       <w:lang w:eastAsia="pt-BR"/>
     </w:rPr>
   </w:style>
-  <w:style w:type="paragraph" w:styleId="BalloonText">
+  <w:style w:type="paragraph" w:styleId="Textodebalo">
     <w:name w:val="Balloon Text"/>
     <w:basedOn w:val="Normal"/>
-    <w:link w:val="BalloonTextChar"/>
+    <w:link w:val="TextodebaloChar"/>
     <w:uiPriority w:val="99"/>
     <w:semiHidden/>
     <w:unhideWhenUsed/>
@@ -9826,10 +10182,10 @@
       <w:szCs w:val="16"/>
     </w:rPr>
   </w:style>
-  <w:style w:type="character" w:customStyle="1" w:styleId="BalloonTextChar">
-    <w:name w:val="Balloon Text Char"/>
-    <w:basedOn w:val="DefaultParagraphFont"/>
-    <w:link w:val="BalloonText"/>
+  <w:style w:type="character" w:customStyle="1" w:styleId="TextodebaloChar">
+    <w:name w:val="Texto de balão Char"/>
+    <w:basedOn w:val="Fontepargpadro"/>
+    <w:link w:val="Textodebalo"/>
     <w:uiPriority w:val="99"/>
     <w:semiHidden/>
     <w:rsid w:val="00C0579A"/>
@@ -9858,9 +10214,9 @@
       <w:lang w:val="en-US"/>
     </w:rPr>
   </w:style>
-  <w:style w:type="table" w:styleId="LightList-Accent1">
+  <w:style w:type="table" w:styleId="ListaClara-nfase1">
     <w:name w:val="Light List Accent 1"/>
-    <w:basedOn w:val="TableNormal"/>
+    <w:basedOn w:val="Tabelanormal"/>
     <w:uiPriority w:val="61"/>
     <w:rsid w:val="00223BE0"/>
     <w:pPr>
@@ -9956,7 +10312,7 @@
       </w:tcPr>
     </w:tblStylePr>
   </w:style>
-  <w:style w:type="paragraph" w:styleId="ListParagraph">
+  <w:style w:type="paragraph" w:styleId="PargrafodaLista">
     <w:name w:val="List Paragraph"/>
     <w:basedOn w:val="Normal"/>
     <w:uiPriority w:val="34"/>
@@ -9984,9 +10340,9 @@
       <w:lang w:val="en-GB"/>
     </w:rPr>
   </w:style>
-  <w:style w:type="paragraph" w:styleId="TOCHeading">
+  <w:style w:type="paragraph" w:styleId="CabealhodoSumrio">
     <w:name w:val="TOC Heading"/>
-    <w:basedOn w:val="Heading1"/>
+    <w:basedOn w:val="Ttulo1"/>
     <w:next w:val="Normal"/>
     <w:uiPriority w:val="39"/>
     <w:unhideWhenUsed/>
@@ -10007,9 +10363,9 @@
       <w:lang w:val="en-US" w:eastAsia="ja-JP"/>
     </w:rPr>
   </w:style>
-  <w:style w:type="table" w:styleId="TableGrid">
+  <w:style w:type="table" w:styleId="Tabelacomgrade">
     <w:name w:val="Table Grid"/>
-    <w:basedOn w:val="TableNormal"/>
+    <w:basedOn w:val="Tabelanormal"/>
     <w:uiPriority w:val="59"/>
     <w:rsid w:val="00170284"/>
     <w:pPr>
@@ -10197,10 +10553,10 @@
     <w:name w:val="Normal"/>
     <w:qFormat/>
   </w:style>
-  <w:style w:type="paragraph" w:styleId="Heading1">
+  <w:style w:type="paragraph" w:styleId="Ttulo1">
     <w:name w:val="heading 1"/>
     <w:basedOn w:val="Normal"/>
-    <w:link w:val="Heading1Char"/>
+    <w:link w:val="Ttulo1Char"/>
     <w:uiPriority w:val="9"/>
     <w:qFormat/>
     <w:rsid w:val="00C0579A"/>
@@ -10218,10 +10574,10 @@
       <w:lang w:eastAsia="pt-BR"/>
     </w:rPr>
   </w:style>
-  <w:style w:type="paragraph" w:styleId="Heading2">
+  <w:style w:type="paragraph" w:styleId="Ttulo2">
     <w:name w:val="heading 2"/>
     <w:basedOn w:val="Normal"/>
-    <w:link w:val="Heading2Char"/>
+    <w:link w:val="Ttulo2Char"/>
     <w:uiPriority w:val="9"/>
     <w:qFormat/>
     <w:rsid w:val="00C0579A"/>
@@ -10238,10 +10594,10 @@
       <w:lang w:eastAsia="pt-BR"/>
     </w:rPr>
   </w:style>
-  <w:style w:type="paragraph" w:styleId="Heading3">
+  <w:style w:type="paragraph" w:styleId="Ttulo3">
     <w:name w:val="heading 3"/>
     <w:basedOn w:val="Normal"/>
-    <w:link w:val="Heading3Char"/>
+    <w:link w:val="Ttulo3Char"/>
     <w:uiPriority w:val="9"/>
     <w:qFormat/>
     <w:rsid w:val="00C0579A"/>
@@ -10258,13 +10614,13 @@
       <w:lang w:eastAsia="pt-BR"/>
     </w:rPr>
   </w:style>
-  <w:style w:type="character" w:default="1" w:styleId="DefaultParagraphFont">
+  <w:style w:type="character" w:default="1" w:styleId="Fontepargpadro">
     <w:name w:val="Default Paragraph Font"/>
     <w:uiPriority w:val="1"/>
     <w:semiHidden/>
     <w:unhideWhenUsed/>
   </w:style>
-  <w:style w:type="table" w:default="1" w:styleId="TableNormal">
+  <w:style w:type="table" w:default="1" w:styleId="Tabelanormal">
     <w:name w:val="Normal Table"/>
     <w:uiPriority w:val="99"/>
     <w:semiHidden/>
@@ -10279,16 +10635,16 @@
       </w:tblCellMar>
     </w:tblPr>
   </w:style>
-  <w:style w:type="numbering" w:default="1" w:styleId="NoList">
+  <w:style w:type="numbering" w:default="1" w:styleId="Semlista">
     <w:name w:val="No List"/>
     <w:uiPriority w:val="99"/>
     <w:semiHidden/>
     <w:unhideWhenUsed/>
   </w:style>
-  <w:style w:type="character" w:customStyle="1" w:styleId="Heading1Char">
-    <w:name w:val="Heading 1 Char"/>
-    <w:basedOn w:val="DefaultParagraphFont"/>
-    <w:link w:val="Heading1"/>
+  <w:style w:type="character" w:customStyle="1" w:styleId="Ttulo1Char">
+    <w:name w:val="Título 1 Char"/>
+    <w:basedOn w:val="Fontepargpadro"/>
+    <w:link w:val="Ttulo1"/>
     <w:uiPriority w:val="9"/>
     <w:rsid w:val="00C0579A"/>
     <w:rPr>
@@ -10301,10 +10657,10 @@
       <w:lang w:eastAsia="pt-BR"/>
     </w:rPr>
   </w:style>
-  <w:style w:type="character" w:customStyle="1" w:styleId="Heading2Char">
-    <w:name w:val="Heading 2 Char"/>
-    <w:basedOn w:val="DefaultParagraphFont"/>
-    <w:link w:val="Heading2"/>
+  <w:style w:type="character" w:customStyle="1" w:styleId="Ttulo2Char">
+    <w:name w:val="Título 2 Char"/>
+    <w:basedOn w:val="Fontepargpadro"/>
+    <w:link w:val="Ttulo2"/>
     <w:uiPriority w:val="9"/>
     <w:rsid w:val="00C0579A"/>
     <w:rPr>
@@ -10316,10 +10672,10 @@
       <w:lang w:eastAsia="pt-BR"/>
     </w:rPr>
   </w:style>
-  <w:style w:type="character" w:customStyle="1" w:styleId="Heading3Char">
-    <w:name w:val="Heading 3 Char"/>
-    <w:basedOn w:val="DefaultParagraphFont"/>
-    <w:link w:val="Heading3"/>
+  <w:style w:type="character" w:customStyle="1" w:styleId="Ttulo3Char">
+    <w:name w:val="Título 3 Char"/>
+    <w:basedOn w:val="Fontepargpadro"/>
+    <w:link w:val="Ttulo3"/>
     <w:uiPriority w:val="9"/>
     <w:rsid w:val="00C0579A"/>
     <w:rPr>
@@ -10333,7 +10689,7 @@
   </w:style>
   <w:style w:type="character" w:customStyle="1" w:styleId="apple-style-span">
     <w:name w:val="apple-style-span"/>
-    <w:basedOn w:val="DefaultParagraphFont"/>
+    <w:basedOn w:val="Fontepargpadro"/>
     <w:rsid w:val="00C0579A"/>
   </w:style>
   <w:style w:type="paragraph" w:styleId="NormalWeb">
@@ -10354,12 +10710,12 @@
   </w:style>
   <w:style w:type="character" w:customStyle="1" w:styleId="apple-converted-space">
     <w:name w:val="apple-converted-space"/>
-    <w:basedOn w:val="DefaultParagraphFont"/>
+    <w:basedOn w:val="Fontepargpadro"/>
     <w:rsid w:val="00C0579A"/>
   </w:style>
   <w:style w:type="character" w:styleId="Hyperlink">
     <w:name w:val="Hyperlink"/>
-    <w:basedOn w:val="DefaultParagraphFont"/>
+    <w:basedOn w:val="Fontepargpadro"/>
     <w:uiPriority w:val="99"/>
     <w:unhideWhenUsed/>
     <w:rsid w:val="00C0579A"/>
@@ -10368,9 +10724,9 @@
       <w:u w:val="single"/>
     </w:rPr>
   </w:style>
-  <w:style w:type="character" w:styleId="FollowedHyperlink">
+  <w:style w:type="character" w:styleId="HiperlinkVisitado">
     <w:name w:val="FollowedHyperlink"/>
-    <w:basedOn w:val="DefaultParagraphFont"/>
+    <w:basedOn w:val="Fontepargpadro"/>
     <w:uiPriority w:val="99"/>
     <w:semiHidden/>
     <w:unhideWhenUsed/>
@@ -10394,10 +10750,10 @@
       <w:lang w:eastAsia="pt-BR"/>
     </w:rPr>
   </w:style>
-  <w:style w:type="paragraph" w:styleId="Title">
+  <w:style w:type="paragraph" w:styleId="Ttulo">
     <w:name w:val="Title"/>
     <w:basedOn w:val="Normal"/>
-    <w:link w:val="TitleChar"/>
+    <w:link w:val="TtuloChar"/>
     <w:uiPriority w:val="10"/>
     <w:qFormat/>
     <w:rsid w:val="00C0579A"/>
@@ -10411,10 +10767,10 @@
       <w:lang w:eastAsia="pt-BR"/>
     </w:rPr>
   </w:style>
-  <w:style w:type="character" w:customStyle="1" w:styleId="TitleChar">
-    <w:name w:val="Title Char"/>
-    <w:basedOn w:val="DefaultParagraphFont"/>
-    <w:link w:val="Title"/>
+  <w:style w:type="character" w:customStyle="1" w:styleId="TtuloChar">
+    <w:name w:val="Título Char"/>
+    <w:basedOn w:val="Fontepargpadro"/>
+    <w:link w:val="Ttulo"/>
     <w:uiPriority w:val="10"/>
     <w:rsid w:val="00C0579A"/>
     <w:rPr>
@@ -10452,7 +10808,7 @@
       <w:lang w:eastAsia="pt-BR"/>
     </w:rPr>
   </w:style>
-  <w:style w:type="paragraph" w:styleId="TOC1">
+  <w:style w:type="paragraph" w:styleId="Sumrio1">
     <w:name w:val="toc 1"/>
     <w:basedOn w:val="Normal"/>
     <w:autoRedefine/>
@@ -10469,7 +10825,7 @@
       <w:lang w:eastAsia="pt-BR"/>
     </w:rPr>
   </w:style>
-  <w:style w:type="paragraph" w:styleId="TOC2">
+  <w:style w:type="paragraph" w:styleId="Sumrio2">
     <w:name w:val="toc 2"/>
     <w:basedOn w:val="Normal"/>
     <w:autoRedefine/>
@@ -10486,7 +10842,7 @@
       <w:lang w:eastAsia="pt-BR"/>
     </w:rPr>
   </w:style>
-  <w:style w:type="paragraph" w:styleId="TOC3">
+  <w:style w:type="paragraph" w:styleId="Sumrio3">
     <w:name w:val="toc 3"/>
     <w:basedOn w:val="Normal"/>
     <w:autoRedefine/>
@@ -10517,10 +10873,10 @@
       <w:lang w:eastAsia="pt-BR"/>
     </w:rPr>
   </w:style>
-  <w:style w:type="paragraph" w:styleId="BodyText">
+  <w:style w:type="paragraph" w:styleId="Corpodetexto">
     <w:name w:val="Body Text"/>
     <w:basedOn w:val="Normal"/>
-    <w:link w:val="BodyTextChar"/>
+    <w:link w:val="CorpodetextoChar"/>
     <w:unhideWhenUsed/>
     <w:rsid w:val="00C0579A"/>
     <w:pPr>
@@ -10533,10 +10889,10 @@
       <w:lang w:eastAsia="pt-BR"/>
     </w:rPr>
   </w:style>
-  <w:style w:type="character" w:customStyle="1" w:styleId="BodyTextChar">
-    <w:name w:val="Body Text Char"/>
-    <w:basedOn w:val="DefaultParagraphFont"/>
-    <w:link w:val="BodyText"/>
+  <w:style w:type="character" w:customStyle="1" w:styleId="CorpodetextoChar">
+    <w:name w:val="Corpo de texto Char"/>
+    <w:basedOn w:val="Fontepargpadro"/>
+    <w:link w:val="Corpodetexto"/>
     <w:uiPriority w:val="99"/>
     <w:rsid w:val="00C0579A"/>
     <w:rPr>
@@ -10546,10 +10902,10 @@
       <w:lang w:eastAsia="pt-BR"/>
     </w:rPr>
   </w:style>
-  <w:style w:type="paragraph" w:styleId="BalloonText">
+  <w:style w:type="paragraph" w:styleId="Textodebalo">
     <w:name w:val="Balloon Text"/>
     <w:basedOn w:val="Normal"/>
-    <w:link w:val="BalloonTextChar"/>
+    <w:link w:val="TextodebaloChar"/>
     <w:uiPriority w:val="99"/>
     <w:semiHidden/>
     <w:unhideWhenUsed/>
@@ -10563,10 +10919,10 @@
       <w:szCs w:val="16"/>
     </w:rPr>
   </w:style>
-  <w:style w:type="character" w:customStyle="1" w:styleId="BalloonTextChar">
-    <w:name w:val="Balloon Text Char"/>
-    <w:basedOn w:val="DefaultParagraphFont"/>
-    <w:link w:val="BalloonText"/>
+  <w:style w:type="character" w:customStyle="1" w:styleId="TextodebaloChar">
+    <w:name w:val="Texto de balão Char"/>
+    <w:basedOn w:val="Fontepargpadro"/>
+    <w:link w:val="Textodebalo"/>
     <w:uiPriority w:val="99"/>
     <w:semiHidden/>
     <w:rsid w:val="00C0579A"/>
@@ -10595,9 +10951,9 @@
       <w:lang w:val="en-US"/>
     </w:rPr>
   </w:style>
-  <w:style w:type="table" w:styleId="LightList-Accent1">
+  <w:style w:type="table" w:styleId="ListaClara-nfase1">
     <w:name w:val="Light List Accent 1"/>
-    <w:basedOn w:val="TableNormal"/>
+    <w:basedOn w:val="Tabelanormal"/>
     <w:uiPriority w:val="61"/>
     <w:rsid w:val="00223BE0"/>
     <w:pPr>
@@ -10693,7 +11049,7 @@
       </w:tcPr>
     </w:tblStylePr>
   </w:style>
-  <w:style w:type="paragraph" w:styleId="ListParagraph">
+  <w:style w:type="paragraph" w:styleId="PargrafodaLista">
     <w:name w:val="List Paragraph"/>
     <w:basedOn w:val="Normal"/>
     <w:uiPriority w:val="34"/>
@@ -10721,9 +11077,9 @@
       <w:lang w:val="en-GB"/>
     </w:rPr>
   </w:style>
-  <w:style w:type="paragraph" w:styleId="TOCHeading">
+  <w:style w:type="paragraph" w:styleId="CabealhodoSumrio">
     <w:name w:val="TOC Heading"/>
-    <w:basedOn w:val="Heading1"/>
+    <w:basedOn w:val="Ttulo1"/>
     <w:next w:val="Normal"/>
     <w:uiPriority w:val="39"/>
     <w:unhideWhenUsed/>
@@ -10744,9 +11100,9 @@
       <w:lang w:val="en-US" w:eastAsia="ja-JP"/>
     </w:rPr>
   </w:style>
-  <w:style w:type="table" w:styleId="TableGrid">
+  <w:style w:type="table" w:styleId="Tabelacomgrade">
     <w:name w:val="Table Grid"/>
-    <w:basedOn w:val="TableNormal"/>
+    <w:basedOn w:val="Tabelanormal"/>
     <w:uiPriority w:val="59"/>
     <w:rsid w:val="00170284"/>
     <w:pPr>
@@ -11063,7 +11419,7 @@
 </file>
 
 <file path=customXml/itemProps1.xml><?xml version="1.0" encoding="utf-8"?>
-<ds:datastoreItem xmlns:ds="http://schemas.openxmlformats.org/officeDocument/2006/customXml" ds:itemID="{BC543432-06EA-46C9-9496-873D09C5209A}">
+<ds:datastoreItem xmlns:ds="http://schemas.openxmlformats.org/officeDocument/2006/customXml" ds:itemID="{2F6AB611-A1E5-4077-8CCC-1D178A90B929}">
   <ds:schemaRefs>
     <ds:schemaRef ds:uri="http://schemas.openxmlformats.org/officeDocument/2006/bibliography"/>
   </ds:schemaRefs>

</xml_diff>